<commit_message>
Tweets de redes y tal
</commit_message>
<xml_diff>
--- a/Movidas de CM de CannibalCoconut/Tweets CC.docx
+++ b/Movidas de CM de CannibalCoconut/Tweets CC.docx
@@ -25,35 +25,26 @@
         <w:rPr>
           <w:lang w:val="en-US"/>
         </w:rPr>
-        <w:t>#</w:t>
-      </w:r>
-      <w:proofErr w:type="gramStart"/>
-      <w:r>
-        <w:rPr>
-          <w:lang w:val="en-US"/>
-        </w:rPr>
-        <w:t>dev</w:t>
-      </w:r>
-      <w:proofErr w:type="gramEnd"/>
-    </w:p>
-    <w:p>
-      <w:pPr>
-        <w:rPr>
-          <w:lang w:val="en-US"/>
-        </w:rPr>
-      </w:pPr>
-      <w:r>
-        <w:rPr>
-          <w:lang w:val="en-US"/>
-        </w:rPr>
-        <w:t>#</w:t>
-      </w:r>
-      <w:proofErr w:type="gramStart"/>
-      <w:r>
-        <w:rPr>
-          <w:lang w:val="en-US"/>
-        </w:rPr>
-        <w:t>videogame</w:t>
+        <w:t>#dev</w:t>
+      </w:r>
+      <w:r>
+        <w:rPr>
+          <w:lang w:val="en-US"/>
+        </w:rPr>
+        <w:t xml:space="preserve"> </w:t>
+      </w:r>
+    </w:p>
+    <w:p>
+      <w:pPr>
+        <w:rPr>
+          <w:lang w:val="en-US"/>
+        </w:rPr>
+      </w:pPr>
+      <w:r>
+        <w:rPr>
+          <w:lang w:val="en-US"/>
+        </w:rPr>
+        <w:t>#videogame</w:t>
       </w:r>
       <w:r>
         <w:rPr>
@@ -61,154 +52,109 @@
         </w:rPr>
         <w:t>s</w:t>
       </w:r>
-      <w:proofErr w:type="gramEnd"/>
-    </w:p>
-    <w:p>
-      <w:pPr>
-        <w:rPr>
-          <w:lang w:val="en-US"/>
-        </w:rPr>
-      </w:pPr>
-      <w:r>
-        <w:rPr>
-          <w:lang w:val="en-US"/>
-        </w:rPr>
-        <w:t>#</w:t>
-      </w:r>
-      <w:proofErr w:type="gramStart"/>
-      <w:r>
-        <w:rPr>
-          <w:lang w:val="en-US"/>
-        </w:rPr>
-        <w:t>gamedevelopment</w:t>
-      </w:r>
-      <w:proofErr w:type="gramEnd"/>
-    </w:p>
-    <w:p>
-      <w:pPr>
-        <w:rPr>
-          <w:lang w:val="en-US"/>
-        </w:rPr>
-      </w:pPr>
-      <w:r>
-        <w:rPr>
-          <w:lang w:val="en-US"/>
-        </w:rPr>
-        <w:t>#</w:t>
-      </w:r>
-      <w:proofErr w:type="gramStart"/>
-      <w:r>
-        <w:rPr>
-          <w:lang w:val="en-US"/>
-        </w:rPr>
-        <w:t>gamedesign</w:t>
-      </w:r>
-      <w:proofErr w:type="gramEnd"/>
-    </w:p>
-    <w:p>
-      <w:pPr>
-        <w:rPr>
-          <w:lang w:val="en-US"/>
-        </w:rPr>
-      </w:pPr>
-      <w:r>
-        <w:rPr>
-          <w:lang w:val="en-US"/>
-        </w:rPr>
-        <w:t>#</w:t>
-      </w:r>
-      <w:proofErr w:type="gramStart"/>
-      <w:r>
-        <w:rPr>
-          <w:lang w:val="en-US"/>
-        </w:rPr>
-        <w:t>indiedev</w:t>
-      </w:r>
-      <w:proofErr w:type="gramEnd"/>
-    </w:p>
-    <w:p>
-      <w:pPr>
-        <w:rPr>
-          <w:lang w:val="en-US"/>
-        </w:rPr>
-      </w:pPr>
-      <w:r>
-        <w:rPr>
-          <w:lang w:val="en-US"/>
-        </w:rPr>
-        <w:t>#</w:t>
-      </w:r>
-      <w:proofErr w:type="gramStart"/>
-      <w:r>
-        <w:rPr>
-          <w:lang w:val="en-US"/>
-        </w:rPr>
-        <w:t>indiegame</w:t>
-      </w:r>
-      <w:proofErr w:type="gramEnd"/>
-    </w:p>
-    <w:p>
-      <w:pPr>
-        <w:rPr>
-          <w:lang w:val="en-US"/>
-        </w:rPr>
-      </w:pPr>
-      <w:r>
-        <w:rPr>
-          <w:lang w:val="en-US"/>
-        </w:rPr>
-        <w:t>#</w:t>
-      </w:r>
-      <w:proofErr w:type="gramStart"/>
-      <w:r>
-        <w:rPr>
-          <w:lang w:val="en-US"/>
-        </w:rPr>
-        <w:t>indiegames</w:t>
-      </w:r>
-      <w:proofErr w:type="gramEnd"/>
-    </w:p>
-    <w:p>
-      <w:pPr>
-        <w:rPr>
-          <w:lang w:val="en-US"/>
-        </w:rPr>
-      </w:pPr>
-      <w:r>
-        <w:rPr>
-          <w:lang w:val="en-US"/>
-        </w:rPr>
-        <w:t>#</w:t>
-      </w:r>
-      <w:proofErr w:type="gramStart"/>
-      <w:r>
-        <w:rPr>
-          <w:lang w:val="en-US"/>
-        </w:rPr>
-        <w:t>mobilegame</w:t>
-      </w:r>
-      <w:proofErr w:type="gramEnd"/>
-    </w:p>
-    <w:p>
-      <w:pPr>
-        <w:rPr>
-          <w:lang w:val="en-US"/>
-        </w:rPr>
-      </w:pPr>
-      <w:r>
-        <w:rPr>
-          <w:lang w:val="en-US"/>
-        </w:rPr>
-        <w:t>#</w:t>
-      </w:r>
-      <w:proofErr w:type="gramStart"/>
-      <w:r>
-        <w:rPr>
-          <w:lang w:val="en-US"/>
-        </w:rPr>
-        <w:t>webgame</w:t>
-      </w:r>
-      <w:proofErr w:type="gramEnd"/>
+    </w:p>
+    <w:p>
+      <w:pPr>
+        <w:rPr>
+          <w:lang w:val="en-US"/>
+        </w:rPr>
+      </w:pPr>
+      <w:r>
+        <w:rPr>
+          <w:lang w:val="en-US"/>
+        </w:rPr>
+        <w:t>#gamedevelopment</w:t>
+      </w:r>
+      <w:r>
+        <w:rPr>
+          <w:lang w:val="en-US"/>
+        </w:rPr>
+        <w:t xml:space="preserve"> TOP TIER</w:t>
+      </w:r>
+    </w:p>
+    <w:p>
+      <w:pPr>
+        <w:rPr>
+          <w:lang w:val="en-US"/>
+        </w:rPr>
+      </w:pPr>
+      <w:r>
+        <w:rPr>
+          <w:lang w:val="en-US"/>
+        </w:rPr>
+        <w:t>#gamedesign</w:t>
+      </w:r>
+    </w:p>
+    <w:p>
+      <w:pPr>
+        <w:rPr>
+          <w:lang w:val="en-US"/>
+        </w:rPr>
+      </w:pPr>
+      <w:r>
+        <w:rPr>
+          <w:lang w:val="en-US"/>
+        </w:rPr>
+        <w:t>#indiedev</w:t>
+      </w:r>
+      <w:r>
+        <w:rPr>
+          <w:lang w:val="en-US"/>
+        </w:rPr>
+        <w:t xml:space="preserve"> TOP TIER</w:t>
+      </w:r>
+    </w:p>
+    <w:p>
+      <w:pPr>
+        <w:rPr>
+          <w:lang w:val="en-US"/>
+        </w:rPr>
+      </w:pPr>
+      <w:r>
+        <w:rPr>
+          <w:lang w:val="en-US"/>
+        </w:rPr>
+        <w:t>#indiegame</w:t>
+      </w:r>
+    </w:p>
+    <w:p>
+      <w:pPr>
+        <w:rPr>
+          <w:lang w:val="en-US"/>
+        </w:rPr>
+      </w:pPr>
+      <w:r>
+        <w:rPr>
+          <w:lang w:val="en-US"/>
+        </w:rPr>
+        <w:t>#indiegames</w:t>
+      </w:r>
+    </w:p>
+    <w:p>
+      <w:pPr>
+        <w:rPr>
+          <w:lang w:val="en-US"/>
+        </w:rPr>
+      </w:pPr>
+      <w:r>
+        <w:rPr>
+          <w:lang w:val="en-US"/>
+        </w:rPr>
+        <w:t>#mobilegame</w:t>
+      </w:r>
+    </w:p>
+    <w:p>
+      <w:pPr>
+        <w:rPr>
+          <w:lang w:val="en-US"/>
+        </w:rPr>
+      </w:pPr>
+      <w:r>
+        <w:rPr>
+          <w:lang w:val="en-US"/>
+        </w:rPr>
+        <w:t>#webgame</w:t>
+      </w:r>
     </w:p>
     <w:p>
       <w:pPr>
@@ -222,25 +168,44 @@
         </w:rPr>
         <w:t>#unity3d</w:t>
       </w:r>
-    </w:p>
-    <w:p>
-      <w:pPr>
-        <w:rPr>
-          <w:lang w:val="en-US"/>
-        </w:rPr>
-      </w:pPr>
-      <w:r>
-        <w:rPr>
-          <w:lang w:val="en-US"/>
-        </w:rPr>
-        <w:t>#</w:t>
-      </w:r>
-      <w:proofErr w:type="gramStart"/>
-      <w:r>
-        <w:rPr>
-          <w:lang w:val="en-US"/>
-        </w:rPr>
-        <w:t>screenshot</w:t>
+      <w:r>
+        <w:rPr>
+          <w:lang w:val="en-US"/>
+        </w:rPr>
+        <w:t xml:space="preserve"> </w:t>
+      </w:r>
+    </w:p>
+    <w:p>
+      <w:pPr>
+        <w:rPr>
+          <w:lang w:val="en-US"/>
+        </w:rPr>
+      </w:pPr>
+    </w:p>
+    <w:p>
+      <w:pPr>
+        <w:rPr>
+          <w:lang w:val="en-US"/>
+        </w:rPr>
+      </w:pPr>
+      <w:r>
+        <w:rPr>
+          <w:lang w:val="en-US"/>
+        </w:rPr>
+        <w:t>Podemos probar</w:t>
+      </w:r>
+    </w:p>
+    <w:p>
+      <w:pPr>
+        <w:rPr>
+          <w:lang w:val="en-US"/>
+        </w:rPr>
+      </w:pPr>
+      <w:r>
+        <w:rPr>
+          <w:lang w:val="en-US"/>
+        </w:rPr>
+        <w:t>#screenshot</w:t>
       </w:r>
       <w:r>
         <w:rPr>
@@ -254,26 +219,18 @@
         </w:rPr>
         <w:t>aturday</w:t>
       </w:r>
-      <w:proofErr w:type="gramEnd"/>
-    </w:p>
-    <w:p>
-      <w:pPr>
-        <w:rPr>
-          <w:lang w:val="en-US"/>
-        </w:rPr>
-      </w:pPr>
-      <w:r>
-        <w:rPr>
-          <w:lang w:val="en-US"/>
-        </w:rPr>
-        <w:t>#</w:t>
-      </w:r>
-      <w:proofErr w:type="gramStart"/>
-      <w:r>
-        <w:rPr>
-          <w:lang w:val="en-US"/>
-        </w:rPr>
-        <w:t>screenshot</w:t>
+    </w:p>
+    <w:p>
+      <w:pPr>
+        <w:rPr>
+          <w:lang w:val="en-US"/>
+        </w:rPr>
+      </w:pPr>
+      <w:r>
+        <w:rPr>
+          <w:lang w:val="en-US"/>
+        </w:rPr>
+        <w:t>#screenshot</w:t>
       </w:r>
       <w:r>
         <w:rPr>
@@ -287,63 +244,46 @@
         </w:rPr>
         <w:t>unday</w:t>
       </w:r>
-      <w:proofErr w:type="gramEnd"/>
-    </w:p>
-    <w:p>
-      <w:pPr>
-        <w:rPr>
-          <w:lang w:val="en-US"/>
-        </w:rPr>
-      </w:pPr>
-    </w:p>
-    <w:p>
-      <w:pPr>
-        <w:rPr>
-          <w:lang w:val="en-US"/>
-        </w:rPr>
-      </w:pPr>
-    </w:p>
-    <w:p>
-      <w:pPr>
-        <w:rPr>
-          <w:lang w:val="en-US"/>
-        </w:rPr>
-      </w:pPr>
-      <w:r>
-        <w:rPr>
-          <w:lang w:val="en-US"/>
-        </w:rPr>
-        <w:t>#</w:t>
-      </w:r>
-      <w:proofErr w:type="gramStart"/>
-      <w:r>
-        <w:rPr>
-          <w:lang w:val="en-US"/>
-        </w:rPr>
-        <w:t>mozzarace</w:t>
-      </w:r>
-      <w:proofErr w:type="gramEnd"/>
-    </w:p>
-    <w:p>
-      <w:pPr>
-        <w:rPr>
-          <w:lang w:val="en-US"/>
-        </w:rPr>
-      </w:pPr>
-      <w:r>
-        <w:rPr>
-          <w:lang w:val="en-US"/>
-        </w:rPr>
-        <w:t>#</w:t>
-      </w:r>
-      <w:proofErr w:type="gramStart"/>
-      <w:r>
-        <w:rPr>
-          <w:lang w:val="en-US"/>
-        </w:rPr>
-        <w:t>cannibalcoconut</w:t>
-      </w:r>
-      <w:proofErr w:type="gramEnd"/>
+    </w:p>
+    <w:p>
+      <w:pPr>
+        <w:rPr>
+          <w:lang w:val="en-US"/>
+        </w:rPr>
+      </w:pPr>
+    </w:p>
+    <w:p>
+      <w:pPr>
+        <w:rPr>
+          <w:lang w:val="en-US"/>
+        </w:rPr>
+      </w:pPr>
+    </w:p>
+    <w:p>
+      <w:pPr>
+        <w:rPr>
+          <w:lang w:val="en-US"/>
+        </w:rPr>
+      </w:pPr>
+      <w:r>
+        <w:rPr>
+          <w:lang w:val="en-US"/>
+        </w:rPr>
+        <w:t>#mozzarace</w:t>
+      </w:r>
+    </w:p>
+    <w:p>
+      <w:pPr>
+        <w:rPr>
+          <w:lang w:val="en-US"/>
+        </w:rPr>
+      </w:pPr>
+      <w:r>
+        <w:rPr>
+          <w:lang w:val="en-US"/>
+        </w:rPr>
+        <w:t>#cannibalcoconut</w:t>
+      </w:r>
     </w:p>
     <w:p>
       <w:pPr>
@@ -414,15 +354,7 @@
         <w:t xml:space="preserve">studio </w:t>
       </w:r>
       <w:r>
-        <w:t xml:space="preserve">de videojuegos indie de Madrid. ¡Estamos desarrollando un endless runner en el cual tienes que lanzar una pizza para recolectar sus propios ingredientes para completar tus comandas!  </w:t>
-      </w:r>
-      <w:proofErr w:type="gramStart"/>
-      <w:r>
-        <w:t>Estamos deseosos de enseñar nuestro progreso, y subiremos actualizaciones semanales a partir de ahora!</w:t>
-      </w:r>
-      <w:proofErr w:type="gramEnd"/>
-      <w:r>
-        <w:t xml:space="preserve"> :D </w:t>
+        <w:t xml:space="preserve">de videojuegos indie de Madrid. ¡Estamos desarrollando un endless runner en el cual tienes que lanzar una pizza para recolectar sus propios ingredientes para completar tus comandas!  Estamos deseosos de enseñar nuestro progreso, y subiremos actualizaciones semanales a partir de ahora! :D </w:t>
       </w:r>
     </w:p>
     <w:p/>
@@ -437,13 +369,9 @@
           <w:lang w:val="en-US"/>
         </w:rPr>
       </w:pPr>
-      <w:proofErr w:type="gramStart"/>
-      <w:r>
-        <w:t>Hi, welcome back!</w:t>
-      </w:r>
-      <w:proofErr w:type="gramEnd"/>
-      <w:r>
-        <w:t xml:space="preserve"> </w:t>
+      <w:r>
+        <w:lastRenderedPageBreak/>
+        <w:t xml:space="preserve">Hi, welcome back! </w:t>
       </w:r>
       <w:r>
         <w:rPr>
@@ -505,7 +433,6 @@
         <w:rPr>
           <w:lang w:val="en-US"/>
         </w:rPr>
-        <w:lastRenderedPageBreak/>
         <w:t xml:space="preserve">You can already vote on the first one down </w:t>
       </w:r>
       <w:r>

</xml_diff>

<commit_message>
Tweets sabado 23 oct + encuestas
</commit_message>
<xml_diff>
--- a/Movidas de CM de CannibalCoconut/Tweets CC.docx
+++ b/Movidas de CM de CannibalCoconut/Tweets CC.docx
@@ -25,8 +25,16 @@
         <w:rPr>
           <w:lang w:val="en-US"/>
         </w:rPr>
-        <w:t>#dev</w:t>
-      </w:r>
+        <w:t>#</w:t>
+      </w:r>
+      <w:proofErr w:type="gramStart"/>
+      <w:r>
+        <w:rPr>
+          <w:lang w:val="en-US"/>
+        </w:rPr>
+        <w:t>dev</w:t>
+      </w:r>
+      <w:proofErr w:type="gramEnd"/>
       <w:r>
         <w:rPr>
           <w:lang w:val="en-US"/>
@@ -44,7 +52,14 @@
         <w:rPr>
           <w:lang w:val="en-US"/>
         </w:rPr>
-        <w:t>#videogame</w:t>
+        <w:t>#</w:t>
+      </w:r>
+      <w:proofErr w:type="gramStart"/>
+      <w:r>
+        <w:rPr>
+          <w:lang w:val="en-US"/>
+        </w:rPr>
+        <w:t>videogame</w:t>
       </w:r>
       <w:r>
         <w:rPr>
@@ -52,19 +67,28 @@
         </w:rPr>
         <w:t>s</w:t>
       </w:r>
-    </w:p>
-    <w:p>
-      <w:pPr>
-        <w:rPr>
-          <w:lang w:val="en-US"/>
-        </w:rPr>
-      </w:pPr>
-      <w:r>
-        <w:rPr>
-          <w:lang w:val="en-US"/>
-        </w:rPr>
-        <w:t>#gamedevelopment</w:t>
-      </w:r>
+      <w:proofErr w:type="gramEnd"/>
+    </w:p>
+    <w:p>
+      <w:pPr>
+        <w:rPr>
+          <w:lang w:val="en-US"/>
+        </w:rPr>
+      </w:pPr>
+      <w:r>
+        <w:rPr>
+          <w:lang w:val="en-US"/>
+        </w:rPr>
+        <w:t>#</w:t>
+      </w:r>
+      <w:proofErr w:type="gramStart"/>
+      <w:r>
+        <w:rPr>
+          <w:lang w:val="en-US"/>
+        </w:rPr>
+        <w:t>gamedevelopment</w:t>
+      </w:r>
+      <w:proofErr w:type="gramEnd"/>
       <w:r>
         <w:rPr>
           <w:lang w:val="en-US"/>
@@ -82,21 +106,37 @@
         <w:rPr>
           <w:lang w:val="en-US"/>
         </w:rPr>
-        <w:t>#gamedesign</w:t>
-      </w:r>
-    </w:p>
-    <w:p>
-      <w:pPr>
-        <w:rPr>
-          <w:lang w:val="en-US"/>
-        </w:rPr>
-      </w:pPr>
-      <w:r>
-        <w:rPr>
-          <w:lang w:val="en-US"/>
-        </w:rPr>
-        <w:t>#indiedev</w:t>
-      </w:r>
+        <w:t>#</w:t>
+      </w:r>
+      <w:proofErr w:type="gramStart"/>
+      <w:r>
+        <w:rPr>
+          <w:lang w:val="en-US"/>
+        </w:rPr>
+        <w:t>gamedesign</w:t>
+      </w:r>
+      <w:proofErr w:type="gramEnd"/>
+    </w:p>
+    <w:p>
+      <w:pPr>
+        <w:rPr>
+          <w:lang w:val="en-US"/>
+        </w:rPr>
+      </w:pPr>
+      <w:r>
+        <w:rPr>
+          <w:lang w:val="en-US"/>
+        </w:rPr>
+        <w:t>#</w:t>
+      </w:r>
+      <w:proofErr w:type="gramStart"/>
+      <w:r>
+        <w:rPr>
+          <w:lang w:val="en-US"/>
+        </w:rPr>
+        <w:t>indiedev</w:t>
+      </w:r>
+      <w:proofErr w:type="gramEnd"/>
       <w:r>
         <w:rPr>
           <w:lang w:val="en-US"/>
@@ -114,47 +154,79 @@
         <w:rPr>
           <w:lang w:val="en-US"/>
         </w:rPr>
-        <w:t>#indiegame</w:t>
-      </w:r>
-    </w:p>
-    <w:p>
-      <w:pPr>
-        <w:rPr>
-          <w:lang w:val="en-US"/>
-        </w:rPr>
-      </w:pPr>
-      <w:r>
-        <w:rPr>
-          <w:lang w:val="en-US"/>
-        </w:rPr>
-        <w:t>#indiegames</w:t>
-      </w:r>
-    </w:p>
-    <w:p>
-      <w:pPr>
-        <w:rPr>
-          <w:lang w:val="en-US"/>
-        </w:rPr>
-      </w:pPr>
-      <w:r>
-        <w:rPr>
-          <w:lang w:val="en-US"/>
-        </w:rPr>
-        <w:t>#mobilegame</w:t>
-      </w:r>
-    </w:p>
-    <w:p>
-      <w:pPr>
-        <w:rPr>
-          <w:lang w:val="en-US"/>
-        </w:rPr>
-      </w:pPr>
-      <w:r>
-        <w:rPr>
-          <w:lang w:val="en-US"/>
-        </w:rPr>
-        <w:t>#webgame</w:t>
-      </w:r>
+        <w:t>#</w:t>
+      </w:r>
+      <w:proofErr w:type="gramStart"/>
+      <w:r>
+        <w:rPr>
+          <w:lang w:val="en-US"/>
+        </w:rPr>
+        <w:t>indiegame</w:t>
+      </w:r>
+      <w:proofErr w:type="gramEnd"/>
+    </w:p>
+    <w:p>
+      <w:pPr>
+        <w:rPr>
+          <w:lang w:val="en-US"/>
+        </w:rPr>
+      </w:pPr>
+      <w:r>
+        <w:rPr>
+          <w:lang w:val="en-US"/>
+        </w:rPr>
+        <w:t>#</w:t>
+      </w:r>
+      <w:proofErr w:type="gramStart"/>
+      <w:r>
+        <w:rPr>
+          <w:lang w:val="en-US"/>
+        </w:rPr>
+        <w:t>indiegames</w:t>
+      </w:r>
+      <w:proofErr w:type="gramEnd"/>
+    </w:p>
+    <w:p>
+      <w:pPr>
+        <w:rPr>
+          <w:lang w:val="en-US"/>
+        </w:rPr>
+      </w:pPr>
+      <w:r>
+        <w:rPr>
+          <w:lang w:val="en-US"/>
+        </w:rPr>
+        <w:t>#</w:t>
+      </w:r>
+      <w:proofErr w:type="gramStart"/>
+      <w:r>
+        <w:rPr>
+          <w:lang w:val="en-US"/>
+        </w:rPr>
+        <w:t>mobilegame</w:t>
+      </w:r>
+      <w:proofErr w:type="gramEnd"/>
+    </w:p>
+    <w:p>
+      <w:pPr>
+        <w:rPr>
+          <w:lang w:val="en-US"/>
+        </w:rPr>
+      </w:pPr>
+      <w:r>
+        <w:rPr>
+          <w:lang w:val="en-US"/>
+        </w:rPr>
+        <w:t>#</w:t>
+      </w:r>
+      <w:proofErr w:type="gramStart"/>
+      <w:r>
+        <w:rPr>
+          <w:lang w:val="en-US"/>
+        </w:rPr>
+        <w:t>webgame</w:t>
+      </w:r>
+      <w:proofErr w:type="gramEnd"/>
     </w:p>
     <w:p>
       <w:pPr>
@@ -192,20 +264,35 @@
         <w:rPr>
           <w:lang w:val="en-US"/>
         </w:rPr>
-        <w:t>Podemos probar</w:t>
-      </w:r>
-    </w:p>
-    <w:p>
-      <w:pPr>
-        <w:rPr>
-          <w:lang w:val="en-US"/>
-        </w:rPr>
-      </w:pPr>
-      <w:r>
-        <w:rPr>
-          <w:lang w:val="en-US"/>
-        </w:rPr>
-        <w:t>#screenshot</w:t>
+        <w:t xml:space="preserve">Podemos </w:t>
+      </w:r>
+      <w:proofErr w:type="spellStart"/>
+      <w:r>
+        <w:rPr>
+          <w:lang w:val="en-US"/>
+        </w:rPr>
+        <w:t>probar</w:t>
+      </w:r>
+      <w:proofErr w:type="spellEnd"/>
+    </w:p>
+    <w:p>
+      <w:pPr>
+        <w:rPr>
+          <w:lang w:val="en-US"/>
+        </w:rPr>
+      </w:pPr>
+      <w:r>
+        <w:rPr>
+          <w:lang w:val="en-US"/>
+        </w:rPr>
+        <w:t>#</w:t>
+      </w:r>
+      <w:proofErr w:type="gramStart"/>
+      <w:r>
+        <w:rPr>
+          <w:lang w:val="en-US"/>
+        </w:rPr>
+        <w:t>screenshot</w:t>
       </w:r>
       <w:r>
         <w:rPr>
@@ -219,18 +306,26 @@
         </w:rPr>
         <w:t>aturday</w:t>
       </w:r>
-    </w:p>
-    <w:p>
-      <w:pPr>
-        <w:rPr>
-          <w:lang w:val="en-US"/>
-        </w:rPr>
-      </w:pPr>
-      <w:r>
-        <w:rPr>
-          <w:lang w:val="en-US"/>
-        </w:rPr>
-        <w:t>#screenshot</w:t>
+      <w:proofErr w:type="gramEnd"/>
+    </w:p>
+    <w:p>
+      <w:pPr>
+        <w:rPr>
+          <w:lang w:val="en-US"/>
+        </w:rPr>
+      </w:pPr>
+      <w:r>
+        <w:rPr>
+          <w:lang w:val="en-US"/>
+        </w:rPr>
+        <w:t>#</w:t>
+      </w:r>
+      <w:proofErr w:type="gramStart"/>
+      <w:r>
+        <w:rPr>
+          <w:lang w:val="en-US"/>
+        </w:rPr>
+        <w:t>screenshot</w:t>
       </w:r>
       <w:r>
         <w:rPr>
@@ -244,46 +339,63 @@
         </w:rPr>
         <w:t>unday</w:t>
       </w:r>
-    </w:p>
-    <w:p>
-      <w:pPr>
-        <w:rPr>
-          <w:lang w:val="en-US"/>
-        </w:rPr>
-      </w:pPr>
-    </w:p>
-    <w:p>
-      <w:pPr>
-        <w:rPr>
-          <w:lang w:val="en-US"/>
-        </w:rPr>
-      </w:pPr>
-    </w:p>
-    <w:p>
-      <w:pPr>
-        <w:rPr>
-          <w:lang w:val="en-US"/>
-        </w:rPr>
-      </w:pPr>
-      <w:r>
-        <w:rPr>
-          <w:lang w:val="en-US"/>
-        </w:rPr>
-        <w:t>#mozzarace</w:t>
-      </w:r>
-    </w:p>
-    <w:p>
-      <w:pPr>
-        <w:rPr>
-          <w:lang w:val="en-US"/>
-        </w:rPr>
-      </w:pPr>
-      <w:r>
-        <w:rPr>
-          <w:lang w:val="en-US"/>
-        </w:rPr>
-        <w:t>#cannibalcoconut</w:t>
-      </w:r>
+      <w:proofErr w:type="gramEnd"/>
+    </w:p>
+    <w:p>
+      <w:pPr>
+        <w:rPr>
+          <w:lang w:val="en-US"/>
+        </w:rPr>
+      </w:pPr>
+    </w:p>
+    <w:p>
+      <w:pPr>
+        <w:rPr>
+          <w:lang w:val="en-US"/>
+        </w:rPr>
+      </w:pPr>
+    </w:p>
+    <w:p>
+      <w:pPr>
+        <w:rPr>
+          <w:lang w:val="en-US"/>
+        </w:rPr>
+      </w:pPr>
+      <w:r>
+        <w:rPr>
+          <w:lang w:val="en-US"/>
+        </w:rPr>
+        <w:t>#</w:t>
+      </w:r>
+      <w:proofErr w:type="gramStart"/>
+      <w:r>
+        <w:rPr>
+          <w:lang w:val="en-US"/>
+        </w:rPr>
+        <w:t>mozzarace</w:t>
+      </w:r>
+      <w:proofErr w:type="gramEnd"/>
+    </w:p>
+    <w:p>
+      <w:pPr>
+        <w:rPr>
+          <w:lang w:val="en-US"/>
+        </w:rPr>
+      </w:pPr>
+      <w:r>
+        <w:rPr>
+          <w:lang w:val="en-US"/>
+        </w:rPr>
+        <w:t>#</w:t>
+      </w:r>
+      <w:proofErr w:type="gramStart"/>
+      <w:r>
+        <w:rPr>
+          <w:lang w:val="en-US"/>
+        </w:rPr>
+        <w:t>cannibalcoconut</w:t>
+      </w:r>
+      <w:proofErr w:type="gramEnd"/>
     </w:p>
     <w:p>
       <w:pPr>
@@ -345,7 +457,23 @@
     </w:p>
     <w:p>
       <w:r>
-        <w:t xml:space="preserve">¡Hola! Somos Cannibal Coconut, un </w:t>
+        <w:t xml:space="preserve">¡Hola! Somos </w:t>
+      </w:r>
+      <w:proofErr w:type="spellStart"/>
+      <w:r>
+        <w:t>Cannibal</w:t>
+      </w:r>
+      <w:proofErr w:type="spellEnd"/>
+      <w:r>
+        <w:t xml:space="preserve"> </w:t>
+      </w:r>
+      <w:proofErr w:type="spellStart"/>
+      <w:r>
+        <w:t>Coconut</w:t>
+      </w:r>
+      <w:proofErr w:type="spellEnd"/>
+      <w:r>
+        <w:t xml:space="preserve">, un </w:t>
       </w:r>
       <w:r>
         <w:t>e</w:t>
@@ -354,12 +482,36 @@
         <w:t xml:space="preserve">studio </w:t>
       </w:r>
       <w:r>
-        <w:t xml:space="preserve">de videojuegos indie de Madrid. ¡Estamos desarrollando un endless runner en el cual tienes que lanzar una pizza para recolectar sus propios ingredientes para completar tus comandas!  Estamos deseosos de enseñar nuestro progreso, y subiremos actualizaciones semanales a partir de ahora! :D </w:t>
+        <w:t xml:space="preserve">de videojuegos indie de Madrid. ¡Estamos desarrollando un </w:t>
+      </w:r>
+      <w:proofErr w:type="spellStart"/>
+      <w:r>
+        <w:t>endless</w:t>
+      </w:r>
+      <w:proofErr w:type="spellEnd"/>
+      <w:r>
+        <w:t xml:space="preserve"> runner en el cual tienes que lanzar una pizza para recolectar sus propios ingredientes para completar tus comandas!  </w:t>
+      </w:r>
+      <w:proofErr w:type="gramStart"/>
+      <w:r>
+        <w:t>Estamos deseosos de enseñar nuestro progreso, y subiremos actualizaciones semanales a partir de ahora!</w:t>
+      </w:r>
+      <w:proofErr w:type="gramEnd"/>
+      <w:r>
+        <w:t xml:space="preserve"> :D </w:t>
       </w:r>
     </w:p>
     <w:p/>
     <w:p>
-      <w:r>
+      <w:pPr>
+        <w:rPr>
+          <w:lang w:val="en-US"/>
+        </w:rPr>
+      </w:pPr>
+      <w:r>
+        <w:rPr>
+          <w:lang w:val="en-US"/>
+        </w:rPr>
         <w:t>Viernes 22 Oct</w:t>
       </w:r>
     </w:p>
@@ -370,6 +522,9 @@
         </w:rPr>
       </w:pPr>
       <w:r>
+        <w:rPr>
+          <w:lang w:val="en-US"/>
+        </w:rPr>
         <w:lastRenderedPageBreak/>
         <w:t xml:space="preserve">Hi, welcome back! </w:t>
       </w:r>
@@ -389,13 +544,27 @@
         <w:rPr>
           <w:lang w:val="en-US"/>
         </w:rPr>
-        <w:t xml:space="preserve"> post our new advances in MozzaRac</w:t>
-      </w:r>
-      <w:r>
-        <w:rPr>
-          <w:lang w:val="en-US"/>
-        </w:rPr>
-        <w:t>e. This week we’re go</w:t>
+        <w:t xml:space="preserve"> post our new advances in </w:t>
+      </w:r>
+      <w:proofErr w:type="spellStart"/>
+      <w:r>
+        <w:rPr>
+          <w:lang w:val="en-US"/>
+        </w:rPr>
+        <w:t>MozzaRac</w:t>
+      </w:r>
+      <w:r>
+        <w:rPr>
+          <w:lang w:val="en-US"/>
+        </w:rPr>
+        <w:t>e</w:t>
+      </w:r>
+      <w:proofErr w:type="spellEnd"/>
+      <w:r>
+        <w:rPr>
+          <w:lang w:val="en-US"/>
+        </w:rPr>
+        <w:t>. This week we’re go</w:t>
       </w:r>
       <w:r>
         <w:rPr>
@@ -451,7 +620,15 @@
     </w:p>
     <w:p>
       <w:r>
-        <w:t>¡Hola otra vez! Venimos a compartir los nuevos #avances de @MozzaRace ¡Esta semana os traemos una encuesta rechulona para que nos digáis qué ingredientes se quedan en el juego final!</w:t>
+        <w:t xml:space="preserve">¡Hola otra vez! Venimos a compartir los nuevos #avances de @MozzaRace ¡Esta semana os traemos una encuesta </w:t>
+      </w:r>
+      <w:proofErr w:type="spellStart"/>
+      <w:r>
+        <w:t>rechulona</w:t>
+      </w:r>
+      <w:proofErr w:type="spellEnd"/>
+      <w:r>
+        <w:t xml:space="preserve"> para que nos digáis qué ingredientes se quedan en el juego final!</w:t>
       </w:r>
     </w:p>
     <w:p>
@@ -466,8 +643,241 @@
       </w:r>
     </w:p>
     <w:p/>
-    <w:p/>
-    <w:p/>
+    <w:p>
+      <w:r>
+        <w:t>Sábado 23 oct</w:t>
+      </w:r>
+    </w:p>
+    <w:p>
+      <w:pPr>
+        <w:rPr>
+          <w:rFonts w:cstheme="minorHAnsi"/>
+        </w:rPr>
+      </w:pPr>
+    </w:p>
+    <w:p>
+      <w:pPr>
+        <w:spacing w:after="0" w:line="240" w:lineRule="auto"/>
+        <w:rPr>
+          <w:rFonts w:eastAsia="Times New Roman" w:cstheme="minorHAnsi"/>
+          <w:sz w:val="24"/>
+          <w:szCs w:val="24"/>
+          <w:lang w:val="en" w:eastAsia="es-ES"/>
+        </w:rPr>
+      </w:pPr>
+      <w:r>
+        <w:rPr>
+          <w:rFonts w:eastAsia="Times New Roman" w:cstheme="minorHAnsi"/>
+          <w:sz w:val="24"/>
+          <w:szCs w:val="24"/>
+          <w:lang w:val="en" w:eastAsia="es-ES"/>
+        </w:rPr>
+        <w:t xml:space="preserve">Hi! Hi! Hi! We're working hard to deliver our first alpha version ASAP! In the </w:t>
+      </w:r>
+      <w:proofErr w:type="spellStart"/>
+      <w:r>
+        <w:rPr>
+          <w:rFonts w:eastAsia="Times New Roman" w:cstheme="minorHAnsi"/>
+          <w:sz w:val="24"/>
+          <w:szCs w:val="24"/>
+          <w:lang w:val="en" w:eastAsia="es-ES"/>
+        </w:rPr>
+        <w:t>mean time</w:t>
+      </w:r>
+      <w:proofErr w:type="spellEnd"/>
+      <w:r>
+        <w:rPr>
+          <w:rFonts w:eastAsia="Times New Roman" w:cstheme="minorHAnsi"/>
+          <w:sz w:val="24"/>
+          <w:szCs w:val="24"/>
+          <w:lang w:val="en" w:eastAsia="es-ES"/>
+        </w:rPr>
+        <w:t xml:space="preserve">, you can check out today's ingredient poll! </w:t>
+      </w:r>
+      <w:hyperlink r:id="rId4" w:history="1">
+        <w:r>
+          <w:rPr>
+            <w:rFonts w:eastAsia="Times New Roman" w:cstheme="minorHAnsi"/>
+            <w:color w:val="0000FF"/>
+            <w:sz w:val="24"/>
+            <w:szCs w:val="24"/>
+            <w:u w:val="single"/>
+            <w:lang w:val="en" w:eastAsia="es-ES"/>
+          </w:rPr>
+          <w:t>#</w:t>
+        </w:r>
+        <w:proofErr w:type="gramStart"/>
+        <w:r>
+          <w:rPr>
+            <w:rFonts w:eastAsia="Times New Roman" w:cstheme="minorHAnsi"/>
+            <w:color w:val="0000FF"/>
+            <w:sz w:val="24"/>
+            <w:szCs w:val="24"/>
+            <w:u w:val="single"/>
+            <w:lang w:val="en" w:eastAsia="es-ES"/>
+          </w:rPr>
+          <w:t>indiegamedev</w:t>
+        </w:r>
+        <w:proofErr w:type="gramEnd"/>
+      </w:hyperlink>
+      <w:r>
+        <w:rPr>
+          <w:rFonts w:eastAsia="Times New Roman" w:cstheme="minorHAnsi"/>
+          <w:sz w:val="24"/>
+          <w:szCs w:val="24"/>
+          <w:lang w:val="en" w:eastAsia="es-ES"/>
+        </w:rPr>
+        <w:t xml:space="preserve"> </w:t>
+      </w:r>
+      <w:hyperlink r:id="rId5" w:history="1">
+        <w:r>
+          <w:rPr>
+            <w:rFonts w:eastAsia="Times New Roman" w:cstheme="minorHAnsi"/>
+            <w:color w:val="0000FF"/>
+            <w:sz w:val="24"/>
+            <w:szCs w:val="24"/>
+            <w:u w:val="single"/>
+            <w:lang w:val="en" w:eastAsia="es-ES"/>
+          </w:rPr>
+          <w:t>#2danimation</w:t>
+        </w:r>
+      </w:hyperlink>
+      <w:r>
+        <w:rPr>
+          <w:rFonts w:eastAsia="Times New Roman" w:cstheme="minorHAnsi"/>
+          <w:sz w:val="24"/>
+          <w:szCs w:val="24"/>
+          <w:lang w:val="en" w:eastAsia="es-ES"/>
+        </w:rPr>
+        <w:t xml:space="preserve"> </w:t>
+      </w:r>
+      <w:hyperlink r:id="rId6" w:history="1">
+        <w:r>
+          <w:rPr>
+            <w:rFonts w:eastAsia="Times New Roman" w:cstheme="minorHAnsi"/>
+            <w:color w:val="0000FF"/>
+            <w:sz w:val="24"/>
+            <w:szCs w:val="24"/>
+            <w:u w:val="single"/>
+            <w:lang w:val="en" w:eastAsia="es-ES"/>
+          </w:rPr>
+          <w:t>#conceptart</w:t>
+        </w:r>
+      </w:hyperlink>
+    </w:p>
+    <w:p>
+      <w:pPr>
+        <w:spacing w:after="0" w:line="240" w:lineRule="auto"/>
+        <w:rPr>
+          <w:rFonts w:eastAsia="Times New Roman" w:cstheme="minorHAnsi"/>
+          <w:sz w:val="24"/>
+          <w:szCs w:val="24"/>
+          <w:lang w:eastAsia="es-ES"/>
+        </w:rPr>
+      </w:pPr>
+    </w:p>
+    <w:p>
+      <w:pPr>
+        <w:spacing w:after="0" w:line="240" w:lineRule="auto"/>
+        <w:rPr>
+          <w:rFonts w:eastAsia="Times New Roman" w:cstheme="minorHAnsi"/>
+          <w:sz w:val="24"/>
+          <w:szCs w:val="24"/>
+          <w:lang w:eastAsia="es-ES"/>
+        </w:rPr>
+      </w:pPr>
+      <w:r>
+        <w:rPr>
+          <w:rFonts w:eastAsia="Times New Roman" w:cstheme="minorHAnsi"/>
+          <w:sz w:val="24"/>
+          <w:szCs w:val="24"/>
+          <w:lang w:eastAsia="es-ES"/>
+        </w:rPr>
+        <w:t>¡Hola! ¡</w:t>
+      </w:r>
+      <w:proofErr w:type="spellStart"/>
+      <w:r>
+        <w:rPr>
+          <w:rFonts w:eastAsia="Times New Roman" w:cstheme="minorHAnsi"/>
+          <w:sz w:val="24"/>
+          <w:szCs w:val="24"/>
+          <w:lang w:eastAsia="es-ES"/>
+        </w:rPr>
+        <w:t>Holita</w:t>
+      </w:r>
+      <w:proofErr w:type="spellEnd"/>
+      <w:r>
+        <w:rPr>
+          <w:rFonts w:eastAsia="Times New Roman" w:cstheme="minorHAnsi"/>
+          <w:sz w:val="24"/>
+          <w:szCs w:val="24"/>
+          <w:lang w:eastAsia="es-ES"/>
+        </w:rPr>
+        <w:t xml:space="preserve">! ¡Hola! ¡Seguimos trabajando duro en el juego para tener nuestra primera </w:t>
+      </w:r>
+      <w:proofErr w:type="spellStart"/>
+      <w:r>
+        <w:rPr>
+          <w:rFonts w:eastAsia="Times New Roman" w:cstheme="minorHAnsi"/>
+          <w:sz w:val="24"/>
+          <w:szCs w:val="24"/>
+          <w:lang w:eastAsia="es-ES"/>
+        </w:rPr>
+        <w:t>alpha</w:t>
+      </w:r>
+      <w:proofErr w:type="spellEnd"/>
+      <w:r>
+        <w:rPr>
+          <w:rFonts w:eastAsia="Times New Roman" w:cstheme="minorHAnsi"/>
+          <w:sz w:val="24"/>
+          <w:szCs w:val="24"/>
+          <w:lang w:eastAsia="es-ES"/>
+        </w:rPr>
+        <w:t xml:space="preserve"> lista lo antes posible! ¡Mientras tanto </w:t>
+      </w:r>
+      <w:proofErr w:type="spellStart"/>
+      <w:r>
+        <w:rPr>
+          <w:rFonts w:eastAsia="Times New Roman" w:cstheme="minorHAnsi"/>
+          <w:sz w:val="24"/>
+          <w:szCs w:val="24"/>
+          <w:lang w:eastAsia="es-ES"/>
+        </w:rPr>
+        <w:t>podeis</w:t>
+      </w:r>
+      <w:proofErr w:type="spellEnd"/>
+      <w:r>
+        <w:rPr>
+          <w:rFonts w:eastAsia="Times New Roman" w:cstheme="minorHAnsi"/>
+          <w:sz w:val="24"/>
+          <w:szCs w:val="24"/>
+          <w:lang w:eastAsia="es-ES"/>
+        </w:rPr>
+        <w:t xml:space="preserve"> seguir echándole un ojo a las encuestas diarias de ingredientes! ¡Aquí tenéis la de hoy!</w:t>
+      </w:r>
+    </w:p>
+    <w:p>
+      <w:pPr>
+        <w:spacing w:after="0" w:line="240" w:lineRule="auto"/>
+        <w:rPr>
+          <w:rFonts w:eastAsia="Times New Roman" w:cstheme="minorHAnsi"/>
+          <w:sz w:val="24"/>
+          <w:szCs w:val="24"/>
+          <w:lang w:eastAsia="es-ES"/>
+        </w:rPr>
+      </w:pPr>
+    </w:p>
+    <w:p>
+      <w:pPr>
+        <w:spacing w:after="0" w:line="240" w:lineRule="auto"/>
+        <w:rPr>
+          <w:rFonts w:eastAsia="Times New Roman" w:cstheme="minorHAnsi"/>
+          <w:sz w:val="24"/>
+          <w:szCs w:val="24"/>
+          <w:lang w:eastAsia="es-ES"/>
+        </w:rPr>
+      </w:pPr>
+    </w:p>
     <w:p/>
     <w:sectPr>
       <w:pgSz w:w="11906" w:h="16838"/>
@@ -906,6 +1316,28 @@
     <w:semiHidden/>
     <w:unhideWhenUsed/>
   </w:style>
+  <w:style w:type="character" w:customStyle="1" w:styleId="css-901oao">
+    <w:name w:val="css-901oao"/>
+    <w:basedOn w:val="DefaultParagraphFont"/>
+    <w:rsid w:val="00243A1E"/>
+  </w:style>
+  <w:style w:type="character" w:customStyle="1" w:styleId="r-18u37iz">
+    <w:name w:val="r-18u37iz"/>
+    <w:basedOn w:val="DefaultParagraphFont"/>
+    <w:rsid w:val="00243A1E"/>
+  </w:style>
+  <w:style w:type="character" w:styleId="Hyperlink">
+    <w:name w:val="Hyperlink"/>
+    <w:basedOn w:val="DefaultParagraphFont"/>
+    <w:uiPriority w:val="99"/>
+    <w:semiHidden/>
+    <w:unhideWhenUsed/>
+    <w:rsid w:val="00243A1E"/>
+    <w:rPr>
+      <w:color w:val="0000FF"/>
+      <w:u w:val="single"/>
+    </w:rPr>
+  </w:style>
 </w:styles>
 </file>
 

</xml_diff>